<commit_message>
Adding the data series for the NN
</commit_message>
<xml_diff>
--- a/to do list/To do python.docx
+++ b/to do list/To do python.docx
@@ -8,11 +8,19 @@
           <w:lang w:val="de-DE"/>
         </w:rPr>
       </w:pPr>
+      <w:proofErr w:type="spellStart"/>
       <w:r>
         <w:rPr>
           <w:lang w:val="de-DE"/>
         </w:rPr>
-        <w:t>To do:</w:t>
+        <w:t>To</w:t>
+      </w:r>
+      <w:proofErr w:type="spellEnd"/>
+      <w:r>
+        <w:rPr>
+          <w:lang w:val="de-DE"/>
+        </w:rPr>
+        <w:t xml:space="preserve"> do:</w:t>
       </w:r>
     </w:p>
     <w:p>
@@ -33,12 +41,14 @@
           <w:lang w:val="de-DE"/>
         </w:rPr>
       </w:pPr>
+      <w:proofErr w:type="spellStart"/>
       <w:r>
         <w:rPr>
           <w:lang w:val="de-DE"/>
         </w:rPr>
         <w:t>Documentation</w:t>
       </w:r>
+      <w:proofErr w:type="spellEnd"/>
     </w:p>
     <w:p>
       <w:pPr>
@@ -51,12 +61,14 @@
           <w:lang w:val="de-DE"/>
         </w:rPr>
       </w:pPr>
+      <w:proofErr w:type="spellStart"/>
       <w:r>
         <w:rPr>
           <w:lang w:val="de-DE"/>
         </w:rPr>
         <w:t>Testing</w:t>
       </w:r>
+      <w:proofErr w:type="spellEnd"/>
     </w:p>
     <w:p>
       <w:pPr>
@@ -88,8 +100,23 @@
         <w:t xml:space="preserve">Interpolation – </w:t>
       </w:r>
       <w:r>
-        <w:t>I am no longer sure what it should function like. I am passing information over to python but the methods that I am sending that information to are not really working. (We may have to run the maxmin to get the matrix they want but do we need to run it before standard deviation as well … Feeling confused.</w:t>
-      </w:r>
+        <w:t xml:space="preserve">I am no longer sure what it should function like. I am passing information over to python but the methods that I am sending that information to are not really working. (We may have to run the </w:t>
+      </w:r>
+      <w:proofErr w:type="spellStart"/>
+      <w:r>
+        <w:t>maxmin</w:t>
+      </w:r>
+      <w:proofErr w:type="spellEnd"/>
+      <w:r>
+        <w:t xml:space="preserve"> to get the matrix they want but do we need to run it before standard deviation as well … Feeling confused.</w:t>
+      </w:r>
+    </w:p>
+    <w:p>
+      <w:pPr>
+        <w:pStyle w:val="ListParagraph"/>
+      </w:pPr>
+      <w:bookmarkStart w:id="0" w:name="_GoBack"/>
+      <w:bookmarkEnd w:id="0"/>
     </w:p>
     <w:p>
       <w:pPr>
@@ -115,12 +142,7 @@
         <w:t>The second one is a bootstrap alert box. Both of them are active for the interpolation if you want to see how they work.</w:t>
       </w:r>
       <w:r>
-        <w:t xml:space="preserve"> I have implemented both of them but commented out the default one in all cases but interpolation</w:t>
-      </w:r>
-      <w:bookmarkStart w:id="0" w:name="_GoBack"/>
-      <w:bookmarkEnd w:id="0"/>
-      <w:r>
-        <w:t>.</w:t>
+        <w:t xml:space="preserve"> I have implemented both of them but commented out the default one in all cases but interpolation.</w:t>
       </w:r>
     </w:p>
     <w:p>

</xml_diff>

<commit_message>
adding the info box
</commit_message>
<xml_diff>
--- a/to do list/To do python.docx
+++ b/to do list/To do python.docx
@@ -57,6 +57,21 @@
           <w:ilvl w:val="0"/>
           <w:numId w:val="1"/>
         </w:numPr>
+      </w:pPr>
+      <w:r>
+        <w:t xml:space="preserve">Comments on methods in the </w:t>
+      </w:r>
+      <w:r>
+        <w:t>files</w:t>
+      </w:r>
+    </w:p>
+    <w:p>
+      <w:pPr>
+        <w:pStyle w:val="ListParagraph"/>
+        <w:numPr>
+          <w:ilvl w:val="0"/>
+          <w:numId w:val="1"/>
+        </w:numPr>
         <w:rPr>
           <w:lang w:val="de-DE"/>
         </w:rPr>
@@ -89,144 +104,8 @@
       </w:r>
     </w:p>
     <w:p>
-      <w:pPr>
-        <w:pStyle w:val="ListParagraph"/>
-        <w:numPr>
-          <w:ilvl w:val="0"/>
-          <w:numId w:val="1"/>
-        </w:numPr>
-      </w:pPr>
-      <w:r>
-        <w:t xml:space="preserve">Interpolation – </w:t>
-      </w:r>
-      <w:r>
-        <w:t xml:space="preserve">I am no longer sure what it should function like. I am passing information over to python but the methods that I am sending that information to are not really working. (We may have to run the </w:t>
-      </w:r>
-      <w:proofErr w:type="spellStart"/>
-      <w:r>
-        <w:t>maxmin</w:t>
-      </w:r>
-      <w:proofErr w:type="spellEnd"/>
-      <w:r>
-        <w:t xml:space="preserve"> to get the matrix they want but do we need to run it before standard deviation as well … Feeling confused.</w:t>
-      </w:r>
-    </w:p>
-    <w:p>
-      <w:pPr>
-        <w:pStyle w:val="ListParagraph"/>
-      </w:pPr>
       <w:bookmarkStart w:id="0" w:name="_GoBack"/>
       <w:bookmarkEnd w:id="0"/>
-    </w:p>
-    <w:p>
-      <w:pPr>
-        <w:pStyle w:val="ListParagraph"/>
-        <w:numPr>
-          <w:ilvl w:val="0"/>
-          <w:numId w:val="1"/>
-        </w:numPr>
-      </w:pPr>
-      <w:r>
-        <w:t xml:space="preserve">Alex, could you please see the two options for alerts. </w:t>
-      </w:r>
-    </w:p>
-    <w:p/>
-    <w:p>
-      <w:r>
-        <w:t>The first one is the default window alert. Unfortunately, we cannot change the 127.0.0.1 … It is not allowed.</w:t>
-      </w:r>
-    </w:p>
-    <w:p/>
-    <w:p>
-      <w:r>
-        <w:t>The second one is a bootstrap alert box. Both of them are active for the interpolation if you want to see how they work.</w:t>
-      </w:r>
-      <w:r>
-        <w:t xml:space="preserve"> I have implemented both of them but commented out the default one in all cases but interpolation.</w:t>
-      </w:r>
-    </w:p>
-    <w:p>
-      <w:r>
-        <w:drawing>
-          <wp:inline distT="0" distB="0" distL="0" distR="0" wp14:anchorId="569553CA" wp14:editId="46D2A52A">
-            <wp:extent cx="3090333" cy="1258559"/>
-            <wp:effectExtent l="0" t="0" r="0" b="0"/>
-            <wp:docPr id="1" name="Picture 1"/>
-            <wp:cNvGraphicFramePr>
-              <a:graphicFrameLocks xmlns:a="http://schemas.openxmlformats.org/drawingml/2006/main" noChangeAspect="1"/>
-            </wp:cNvGraphicFramePr>
-            <a:graphic xmlns:a="http://schemas.openxmlformats.org/drawingml/2006/main">
-              <a:graphicData uri="http://schemas.openxmlformats.org/drawingml/2006/picture">
-                <pic:pic xmlns:pic="http://schemas.openxmlformats.org/drawingml/2006/picture">
-                  <pic:nvPicPr>
-                    <pic:cNvPr id="1" name=""/>
-                    <pic:cNvPicPr/>
-                  </pic:nvPicPr>
-                  <pic:blipFill rotWithShape="1">
-                    <a:blip r:embed="rId5"/>
-                    <a:srcRect b="21423"/>
-                    <a:stretch/>
-                  </pic:blipFill>
-                  <pic:spPr bwMode="auto">
-                    <a:xfrm>
-                      <a:off x="0" y="0"/>
-                      <a:ext cx="3116275" cy="1269124"/>
-                    </a:xfrm>
-                    <a:prstGeom prst="rect">
-                      <a:avLst/>
-                    </a:prstGeom>
-                    <a:ln>
-                      <a:noFill/>
-                    </a:ln>
-                    <a:extLst>
-                      <a:ext uri="{53640926-AAD7-44D8-BBD7-CCE9431645EC}">
-                        <a14:shadowObscured xmlns:a14="http://schemas.microsoft.com/office/drawing/2010/main"/>
-                      </a:ext>
-                    </a:extLst>
-                  </pic:spPr>
-                </pic:pic>
-              </a:graphicData>
-            </a:graphic>
-          </wp:inline>
-        </w:drawing>
-      </w:r>
-      <w:r>
-        <w:drawing>
-          <wp:inline distT="0" distB="0" distL="0" distR="0" wp14:anchorId="1C1FFF16" wp14:editId="481605A4">
-            <wp:extent cx="2323748" cy="1256788"/>
-            <wp:effectExtent l="0" t="0" r="635" b="635"/>
-            <wp:docPr id="2" name="Picture 2"/>
-            <wp:cNvGraphicFramePr>
-              <a:graphicFrameLocks xmlns:a="http://schemas.openxmlformats.org/drawingml/2006/main" noChangeAspect="1"/>
-            </wp:cNvGraphicFramePr>
-            <a:graphic xmlns:a="http://schemas.openxmlformats.org/drawingml/2006/main">
-              <a:graphicData uri="http://schemas.openxmlformats.org/drawingml/2006/picture">
-                <pic:pic xmlns:pic="http://schemas.openxmlformats.org/drawingml/2006/picture">
-                  <pic:nvPicPr>
-                    <pic:cNvPr id="1" name=""/>
-                    <pic:cNvPicPr/>
-                  </pic:nvPicPr>
-                  <pic:blipFill>
-                    <a:blip r:embed="rId6"/>
-                    <a:stretch>
-                      <a:fillRect/>
-                    </a:stretch>
-                  </pic:blipFill>
-                  <pic:spPr>
-                    <a:xfrm>
-                      <a:off x="0" y="0"/>
-                      <a:ext cx="2387890" cy="1291479"/>
-                    </a:xfrm>
-                    <a:prstGeom prst="rect">
-                      <a:avLst/>
-                    </a:prstGeom>
-                  </pic:spPr>
-                </pic:pic>
-              </a:graphicData>
-            </a:graphic>
-          </wp:inline>
-        </w:drawing>
-      </w:r>
     </w:p>
     <w:sectPr>
       <w:pgSz w:w="11900" w:h="16840"/>

</xml_diff>